<commit_message>
All done , execpt the report
</commit_message>
<xml_diff>
--- a/DetergentsApp/App_Data/Detergents things to do.docx
+++ b/DetergentsApp/App_Data/Detergents things to do.docx
@@ -65,7 +65,55 @@
             <w:u w:val="none"/>
             <w:shd w:val="clear" w:color="auto" w:fill="F0F0F0"/>
           </w:rPr>
-          <w:t>SSD-68064</w:t>
+          <w:t>SSD-</w:t>
+        </w:r>
+        <w:r>
+          <w:rPr>
+            <w:rStyle w:val="Hyperlink"/>
+            <w:rFonts w:ascii="Segoe UI" w:hAnsi="Segoe UI" w:cs="Segoe UI"/>
+            <w:color w:val="0065FF"/>
+            <w:sz w:val="21"/>
+            <w:szCs w:val="21"/>
+            <w:u w:val="none"/>
+            <w:shd w:val="clear" w:color="auto" w:fill="F0F0F0"/>
+          </w:rPr>
+          <w:t>6</w:t>
+        </w:r>
+        <w:r>
+          <w:rPr>
+            <w:rStyle w:val="Hyperlink"/>
+            <w:rFonts w:ascii="Segoe UI" w:hAnsi="Segoe UI" w:cs="Segoe UI"/>
+            <w:color w:val="0065FF"/>
+            <w:sz w:val="21"/>
+            <w:szCs w:val="21"/>
+            <w:u w:val="none"/>
+            <w:shd w:val="clear" w:color="auto" w:fill="F0F0F0"/>
+          </w:rPr>
+          <w:t>8</w:t>
+        </w:r>
+        <w:r>
+          <w:rPr>
+            <w:rStyle w:val="Hyperlink"/>
+            <w:rFonts w:ascii="Segoe UI" w:hAnsi="Segoe UI" w:cs="Segoe UI"/>
+            <w:color w:val="0065FF"/>
+            <w:sz w:val="21"/>
+            <w:szCs w:val="21"/>
+            <w:u w:val="none"/>
+            <w:shd w:val="clear" w:color="auto" w:fill="F0F0F0"/>
+          </w:rPr>
+          <w:t>0</w:t>
+        </w:r>
+        <w:r>
+          <w:rPr>
+            <w:rStyle w:val="Hyperlink"/>
+            <w:rFonts w:ascii="Segoe UI" w:hAnsi="Segoe UI" w:cs="Segoe UI"/>
+            <w:color w:val="0065FF"/>
+            <w:sz w:val="21"/>
+            <w:szCs w:val="21"/>
+            <w:u w:val="none"/>
+            <w:shd w:val="clear" w:color="auto" w:fill="F0F0F0"/>
+          </w:rPr>
+          <w:t>64</w:t>
         </w:r>
       </w:hyperlink>
       <w:r>
@@ -73,6 +121,12 @@
           <w:lang w:val="et-EE"/>
         </w:rPr>
         <w:t xml:space="preserve"> after log in is completed, in order to mark which files will be visible for public.</w:t>
+      </w:r>
+      <w:r>
+        <w:rPr>
+          <w:lang w:val="et-EE"/>
+        </w:rPr>
+        <w:t xml:space="preserve"> DONE</w:t>
       </w:r>
     </w:p>
     <w:p>
@@ -106,9 +160,71 @@
             <w:u w:val="none"/>
             <w:shd w:val="clear" w:color="auto" w:fill="F0F0F0"/>
           </w:rPr>
-          <w:t>SSD-68235</w:t>
+          <w:t>SSD-</w:t>
+        </w:r>
+        <w:r>
+          <w:rPr>
+            <w:rStyle w:val="Hyperlink"/>
+            <w:rFonts w:ascii="Segoe UI" w:hAnsi="Segoe UI" w:cs="Segoe UI"/>
+            <w:color w:val="0065FF"/>
+            <w:sz w:val="21"/>
+            <w:szCs w:val="21"/>
+            <w:u w:val="none"/>
+            <w:shd w:val="clear" w:color="auto" w:fill="F0F0F0"/>
+          </w:rPr>
+          <w:t>6</w:t>
+        </w:r>
+        <w:r>
+          <w:rPr>
+            <w:rStyle w:val="Hyperlink"/>
+            <w:rFonts w:ascii="Segoe UI" w:hAnsi="Segoe UI" w:cs="Segoe UI"/>
+            <w:color w:val="0065FF"/>
+            <w:sz w:val="21"/>
+            <w:szCs w:val="21"/>
+            <w:u w:val="none"/>
+            <w:shd w:val="clear" w:color="auto" w:fill="F0F0F0"/>
+          </w:rPr>
+          <w:t>823</w:t>
+        </w:r>
+        <w:r>
+          <w:rPr>
+            <w:rStyle w:val="Hyperlink"/>
+            <w:rFonts w:ascii="Segoe UI" w:hAnsi="Segoe UI" w:cs="Segoe UI"/>
+            <w:color w:val="0065FF"/>
+            <w:sz w:val="21"/>
+            <w:szCs w:val="21"/>
+            <w:u w:val="none"/>
+            <w:shd w:val="clear" w:color="auto" w:fill="F0F0F0"/>
+          </w:rPr>
+          <w:t>5</w:t>
         </w:r>
       </w:hyperlink>
+      <w:r>
+        <w:rPr>
+          <w:rStyle w:val="Hyperlink"/>
+          <w:rFonts w:ascii="Segoe UI" w:hAnsi="Segoe UI" w:cs="Segoe UI"/>
+          <w:color w:val="0065FF"/>
+          <w:sz w:val="21"/>
+          <w:szCs w:val="21"/>
+          <w:u w:val="none"/>
+          <w:shd w:val="clear" w:color="auto" w:fill="F0F0F0"/>
+          <w:lang w:val="et-EE"/>
+        </w:rPr>
+        <w:t xml:space="preserve">.   </w:t>
+      </w:r>
+      <w:r>
+        <w:rPr>
+          <w:rStyle w:val="Hyperlink"/>
+          <w:rFonts w:ascii="Segoe UI" w:hAnsi="Segoe UI" w:cs="Segoe UI"/>
+          <w:color w:val="auto"/>
+          <w:sz w:val="21"/>
+          <w:szCs w:val="21"/>
+          <w:u w:val="none"/>
+          <w:shd w:val="clear" w:color="auto" w:fill="F0F0F0"/>
+          <w:lang w:val="et-EE"/>
+        </w:rPr>
+        <w:t>DONE</w:t>
+      </w:r>
     </w:p>
     <w:p>
       <w:pPr>
@@ -152,7 +268,40 @@
             <w:u w:val="single"/>
             <w:lang w:eastAsia="en-150"/>
           </w:rPr>
-          <w:t>SSD-68223</w:t>
+          <w:t>SSD-6</w:t>
+        </w:r>
+        <w:r>
+          <w:rPr>
+            <w:rFonts w:ascii="Segoe UI" w:eastAsia="Times New Roman" w:hAnsi="Segoe UI" w:cs="Segoe UI"/>
+            <w:color w:val="0065FF"/>
+            <w:sz w:val="21"/>
+            <w:szCs w:val="21"/>
+            <w:u w:val="single"/>
+            <w:lang w:eastAsia="en-150"/>
+          </w:rPr>
+          <w:t>8</w:t>
+        </w:r>
+        <w:r>
+          <w:rPr>
+            <w:rFonts w:ascii="Segoe UI" w:eastAsia="Times New Roman" w:hAnsi="Segoe UI" w:cs="Segoe UI"/>
+            <w:color w:val="0065FF"/>
+            <w:sz w:val="21"/>
+            <w:szCs w:val="21"/>
+            <w:u w:val="single"/>
+            <w:lang w:eastAsia="en-150"/>
+          </w:rPr>
+          <w:t>2</w:t>
+        </w:r>
+        <w:r>
+          <w:rPr>
+            <w:rFonts w:ascii="Segoe UI" w:eastAsia="Times New Roman" w:hAnsi="Segoe UI" w:cs="Segoe UI"/>
+            <w:color w:val="0065FF"/>
+            <w:sz w:val="21"/>
+            <w:szCs w:val="21"/>
+            <w:u w:val="single"/>
+            <w:lang w:eastAsia="en-150"/>
+          </w:rPr>
+          <w:t>23</w:t>
         </w:r>
       </w:hyperlink>
       <w:r>
@@ -164,6 +313,16 @@
           <w:lang w:val="et-EE" w:eastAsia="en-150"/>
         </w:rPr>
         <w:t xml:space="preserve"> Admin approval for all the files pushed to the public.</w:t>
+      </w:r>
+      <w:r>
+        <w:rPr>
+          <w:rFonts w:ascii="Segoe UI" w:eastAsia="Times New Roman" w:hAnsi="Segoe UI" w:cs="Segoe UI"/>
+          <w:color w:val="172B4D"/>
+          <w:sz w:val="21"/>
+          <w:szCs w:val="21"/>
+          <w:lang w:val="et-EE" w:eastAsia="en-150"/>
+        </w:rPr>
+        <w:t xml:space="preserve"> DONE</w:t>
       </w:r>
     </w:p>
     <w:p>

</xml_diff>